<commit_message>
kai add one blog
</commit_message>
<xml_diff>
--- a/log.docx
+++ b/log.docx
@@ -42,6 +42,72 @@
             <w:rStyle w:val="Hyperlink"/>
           </w:rPr>
           <w:t>http://www.xdcam-user.com/2014/08/exposing-and-using-slog2-on-the-sony-a7s-part-one-gamma-and-exposure/#comment-69848</w:t>
+        </w:r>
+      </w:hyperlink>
+    </w:p>
+    <w:p>
+      <w:r>
+        <w:t>3/17/2016</w:t>
+      </w:r>
+    </w:p>
+    <w:p>
+      <w:r>
+        <w:t xml:space="preserve">Awaiting approve </w:t>
+      </w:r>
+      <w:hyperlink r:id="rId7" w:history="1">
+        <w:r>
+          <w:rPr>
+            <w:rStyle w:val="Hyperlink"/>
+          </w:rPr>
+          <w:t>http://blog.mingthein.com/2016/03/09/why-photography-satisfies-2/comment-page-1/#comment-512059</w:t>
+        </w:r>
+      </w:hyperlink>
+    </w:p>
+    <w:p>
+      <w:r>
+        <w:t xml:space="preserve">Awaiting </w:t>
+      </w:r>
+      <w:r>
+        <w:t>approve</w:t>
+      </w:r>
+      <w:r>
+        <w:t xml:space="preserve"> </w:t>
+      </w:r>
+      <w:hyperlink r:id="rId8" w:history="1">
+        <w:r>
+          <w:rPr>
+            <w:rStyle w:val="Hyperlink"/>
+          </w:rPr>
+          <w:t>http://aphotoeditor.com/2016/03/15/the-daily-edit-hugh-kretschmer-oprah-magazine/#comment-475123</w:t>
+        </w:r>
+      </w:hyperlink>
+    </w:p>
+    <w:p>
+      <w:r>
+        <w:t>Awaiting approve</w:t>
+      </w:r>
+      <w:r>
+        <w:t xml:space="preserve"> </w:t>
+      </w:r>
+      <w:hyperlink r:id="rId9" w:history="1">
+        <w:r>
+          <w:rPr>
+            <w:rStyle w:val="Hyperlink"/>
+          </w:rPr>
+          <w:t>http://noamkroll.com/gh3-vs-gh2-and-initial-thoughts/#comment-407142</w:t>
+        </w:r>
+      </w:hyperlink>
+    </w:p>
+    <w:p>
+      <w:r>
+        <w:t xml:space="preserve">Awaiting approve </w:t>
+      </w:r>
+      <w:hyperlink r:id="rId10" w:history="1">
+        <w:r>
+          <w:rPr>
+            <w:rStyle w:val="Hyperlink"/>
+          </w:rPr>
+          <w:t>http://noamkroll.com/the-number-one-issue-to-consider-when-creating-a-lut-how-you-can-make-them-in-photoshop/#comment-407143</w:t>
         </w:r>
       </w:hyperlink>
     </w:p>
@@ -255,6 +321,24 @@
       <w:u w:val="single"/>
     </w:rPr>
   </w:style>
+  <w:style w:type="paragraph" w:styleId="Date">
+    <w:name w:val="Date"/>
+    <w:basedOn w:val="Normal"/>
+    <w:next w:val="Normal"/>
+    <w:link w:val="DateChar"/>
+    <w:uiPriority w:val="99"/>
+    <w:semiHidden/>
+    <w:unhideWhenUsed/>
+    <w:rsid w:val="000C428B"/>
+  </w:style>
+  <w:style w:type="character" w:customStyle="1" w:styleId="DateChar">
+    <w:name w:val="Date Char"/>
+    <w:basedOn w:val="DefaultParagraphFont"/>
+    <w:link w:val="Date"/>
+    <w:uiPriority w:val="99"/>
+    <w:semiHidden/>
+    <w:rsid w:val="000C428B"/>
+  </w:style>
 </w:styles>
 </file>
 

</xml_diff>

<commit_message>
kai change a bit
</commit_message>
<xml_diff>
--- a/log.docx
+++ b/log.docx
@@ -3,126 +3,291 @@
 <w:document xmlns:ve="http://schemas.openxmlformats.org/markup-compatibility/2006" xmlns:o="urn:schemas-microsoft-com:office:office" xmlns:r="http://schemas.openxmlformats.org/officeDocument/2006/relationships" xmlns:m="http://schemas.openxmlformats.org/officeDocument/2006/math" xmlns:v="urn:schemas-microsoft-com:vml" xmlns:wp="http://schemas.openxmlformats.org/drawingml/2006/wordprocessingDrawing" xmlns:w10="urn:schemas-microsoft-com:office:word" xmlns:w="http://schemas.openxmlformats.org/wordprocessingml/2006/main" xmlns:wne="http://schemas.microsoft.com/office/word/2006/wordml">
   <w:body>
     <w:p>
-      <w:r>
+      <w:pPr>
+        <w:rPr>
+          <w:rFonts w:ascii="Calibri" w:eastAsia="Calibri" w:hAnsi="Calibri" w:cs="Calibri"/>
+        </w:rPr>
+      </w:pPr>
+      <w:r>
+        <w:rPr>
+          <w:rFonts w:ascii="Calibri" w:eastAsia="Calibri" w:hAnsi="Calibri" w:cs="Calibri"/>
+        </w:rPr>
         <w:t>3/15/2016</w:t>
       </w:r>
     </w:p>
     <w:p>
-      <w:hyperlink r:id="rId4" w:history="1">
+      <w:pPr>
+        <w:rPr>
+          <w:rFonts w:ascii="Calibri" w:eastAsia="Calibri" w:hAnsi="Calibri" w:cs="Calibri"/>
+        </w:rPr>
+      </w:pPr>
+      <w:hyperlink r:id="rId4">
+        <w:r>
+          <w:rPr>
+            <w:rFonts w:ascii="Calibri" w:eastAsia="Calibri" w:hAnsi="Calibri" w:cs="Calibri"/>
+            <w:color w:val="0000FF"/>
+            <w:u w:val="single"/>
+          </w:rPr>
+          <w:t>http://davidduchemin.com/2016</w:t>
+        </w:r>
+        <w:r>
+          <w:rPr>
+            <w:rFonts w:ascii="Calibri" w:eastAsia="Calibri" w:hAnsi="Calibri" w:cs="Calibri"/>
+            <w:vanish/>
+            <w:color w:val="0000FF"/>
+            <w:u w:val="single"/>
+          </w:rPr>
+          <w:t>HYPERLINK "http://davidduchemin.com/2016/03/postcards-from-istanbul/%23comment-69486"</w:t>
+        </w:r>
+        <w:r>
+          <w:rPr>
+            <w:rFonts w:ascii="Calibri" w:eastAsia="Calibri" w:hAnsi="Calibri" w:cs="Calibri"/>
+            <w:color w:val="0000FF"/>
+            <w:u w:val="single"/>
+          </w:rPr>
+          <w:t>/03/postcards-from-istanbul/#comment-69486</w:t>
+        </w:r>
+      </w:hyperlink>
+    </w:p>
+    <w:p>
+      <w:pPr>
+        <w:rPr>
+          <w:rFonts w:ascii="Calibri" w:eastAsia="Calibri" w:hAnsi="Calibri" w:cs="Calibri"/>
+        </w:rPr>
+      </w:pPr>
+      <w:hyperlink r:id="rId5">
+        <w:r>
+          <w:rPr>
+            <w:rFonts w:ascii="Calibri" w:eastAsia="Calibri" w:hAnsi="Calibri" w:cs="Calibri"/>
+            <w:color w:val="0000FF"/>
+            <w:u w:val="single"/>
+          </w:rPr>
+          <w:t>https://nicolesyblog.com/2013/07/05/food-props-and-styling-resources-for-photographers/#comm</w:t>
+        </w:r>
+        <w:r>
+          <w:rPr>
+            <w:rFonts w:ascii="Calibri" w:eastAsia="Calibri" w:hAnsi="Calibri" w:cs="Calibri"/>
+            <w:color w:val="0000FF"/>
+            <w:u w:val="single"/>
+          </w:rPr>
+          <w:t>ent-14122</w:t>
+        </w:r>
+      </w:hyperlink>
+    </w:p>
+    <w:p>
+      <w:pPr>
+        <w:rPr>
+          <w:rFonts w:ascii="Calibri" w:eastAsia="Calibri" w:hAnsi="Calibri" w:cs="Calibri"/>
+        </w:rPr>
+      </w:pPr>
+      <w:hyperlink r:id="rId6">
+        <w:r>
+          <w:rPr>
+            <w:rFonts w:ascii="Calibri" w:eastAsia="Calibri" w:hAnsi="Calibri" w:cs="Calibri"/>
+            <w:color w:val="0000FF"/>
+            <w:u w:val="single"/>
+          </w:rPr>
+          <w:t>http://www.xdcam-user.com/2014/08/exposing-and-using-slog2-on-the-sony-a7s-part-one-gamma-and-exposure/#comme</w:t>
+        </w:r>
+        <w:r>
+          <w:rPr>
+            <w:rFonts w:ascii="Calibri" w:eastAsia="Calibri" w:hAnsi="Calibri" w:cs="Calibri"/>
+            <w:color w:val="0000FF"/>
+            <w:u w:val="single"/>
+          </w:rPr>
+          <w:t>nt-69848</w:t>
+        </w:r>
+      </w:hyperlink>
+    </w:p>
+    <w:p>
+      <w:pPr>
+        <w:rPr>
+          <w:rFonts w:ascii="Calibri" w:eastAsia="Calibri" w:hAnsi="Calibri" w:cs="Calibri"/>
+        </w:rPr>
+      </w:pPr>
+      <w:r>
+        <w:rPr>
+          <w:rFonts w:ascii="Calibri" w:eastAsia="Calibri" w:hAnsi="Calibri" w:cs="Calibri"/>
+        </w:rPr>
+        <w:t>3/17/2016</w:t>
+      </w:r>
+    </w:p>
+    <w:p>
+      <w:pPr>
+        <w:rPr>
+          <w:rFonts w:ascii="Calibri" w:eastAsia="Calibri" w:hAnsi="Calibri" w:cs="Calibri"/>
+        </w:rPr>
+      </w:pPr>
+      <w:r>
+        <w:rPr>
+          <w:rFonts w:ascii="Calibri" w:eastAsia="Calibri" w:hAnsi="Calibri" w:cs="Calibri"/>
+        </w:rPr>
+        <w:t xml:space="preserve">Awaiting approve </w:t>
+      </w:r>
+      <w:hyperlink r:id="rId7">
+        <w:r>
+          <w:rPr>
+            <w:rFonts w:ascii="Calibri" w:eastAsia="Calibri" w:hAnsi="Calibri" w:cs="Calibri"/>
+            <w:color w:val="0000FF"/>
+            <w:u w:val="single"/>
+          </w:rPr>
+          <w:t>http://blog.mingthein.com/2016/03/09/why-photography-satisfies-2/comment-page-1/#comment-512059</w:t>
+        </w:r>
+      </w:hyperlink>
+    </w:p>
+    <w:p>
+      <w:pPr>
+        <w:rPr>
+          <w:rFonts w:ascii="Calibri" w:eastAsia="Calibri" w:hAnsi="Calibri" w:cs="Calibri"/>
+        </w:rPr>
+      </w:pPr>
+      <w:r>
+        <w:rPr>
+          <w:rFonts w:ascii="Calibri" w:eastAsia="Calibri" w:hAnsi="Calibri" w:cs="Calibri"/>
+        </w:rPr>
+        <w:t xml:space="preserve">Awaiting </w:t>
+      </w:r>
+      <w:r>
+        <w:rPr>
+          <w:rFonts w:ascii="Calibri" w:eastAsia="Calibri" w:hAnsi="Calibri" w:cs="Calibri"/>
+        </w:rPr>
+        <w:t xml:space="preserve">approve </w:t>
+      </w:r>
+      <w:hyperlink r:id="rId8">
+        <w:r>
+          <w:rPr>
+            <w:rFonts w:ascii="Calibri" w:eastAsia="Calibri" w:hAnsi="Calibri" w:cs="Calibri"/>
+            <w:color w:val="0000FF"/>
+            <w:u w:val="single"/>
+          </w:rPr>
+          <w:t>http://aphotoeditor.com/2016/03/15/the-daily-edit-hugh-kretschmer-oprah-magazine/#comment-475123</w:t>
+        </w:r>
+      </w:hyperlink>
+    </w:p>
+    <w:p>
+      <w:pPr>
+        <w:rPr>
+          <w:rFonts w:ascii="Calibri" w:eastAsia="Calibri" w:hAnsi="Calibri" w:cs="Calibri"/>
+        </w:rPr>
+      </w:pPr>
+      <w:r>
+        <w:rPr>
+          <w:rFonts w:ascii="Calibri" w:eastAsia="Calibri" w:hAnsi="Calibri" w:cs="Calibri"/>
+        </w:rPr>
+        <w:t xml:space="preserve">Awaiting approve </w:t>
+      </w:r>
+      <w:hyperlink r:id="rId9">
+        <w:r>
+          <w:rPr>
+            <w:rFonts w:ascii="Calibri" w:eastAsia="Calibri" w:hAnsi="Calibri" w:cs="Calibri"/>
+            <w:color w:val="0000FF"/>
+            <w:u w:val="single"/>
+          </w:rPr>
+          <w:t>http://noamkroll.com/gh3-vs-gh2-and-initial-thoughts/#comment-407142</w:t>
+        </w:r>
+      </w:hyperlink>
+    </w:p>
+    <w:p>
+      <w:pPr>
+        <w:rPr>
+          <w:rFonts w:ascii="Calibri" w:eastAsia="Calibri" w:hAnsi="Calibri" w:cs="Calibri"/>
+        </w:rPr>
+      </w:pPr>
+      <w:r>
+        <w:rPr>
+          <w:rFonts w:ascii="Calibri" w:eastAsia="Calibri" w:hAnsi="Calibri" w:cs="Calibri"/>
+        </w:rPr>
+        <w:t xml:space="preserve">Awaiting approve </w:t>
+      </w:r>
+      <w:hyperlink r:id="rId10">
+        <w:r>
+          <w:rPr>
+            <w:rFonts w:ascii="Calibri" w:eastAsia="Calibri" w:hAnsi="Calibri" w:cs="Calibri"/>
+            <w:color w:val="0000FF"/>
+            <w:u w:val="single"/>
+          </w:rPr>
+          <w:t>http://noamkroll.com/the-number-one-issue-to-consider-when-creating-a-lut-how-you-can-make-them-in-photoshop/#comment-407143</w:t>
+        </w:r>
+      </w:hyperlink>
+    </w:p>
+    <w:p>
+      <w:pPr>
+        <w:rPr>
+          <w:rFonts w:ascii="Calibri" w:eastAsia="Calibri" w:hAnsi="Calibri" w:cs="Calibri"/>
+        </w:rPr>
+      </w:pPr>
+      <w:r>
+        <w:rPr>
+          <w:rFonts w:ascii="Calibri" w:eastAsia="Calibri" w:hAnsi="Calibri" w:cs="Calibri"/>
+        </w:rPr>
+        <w:t>3/19/2016</w:t>
+      </w:r>
+    </w:p>
+    <w:p>
+      <w:pPr>
+        <w:rPr>
+          <w:rFonts w:ascii="Calibri" w:eastAsia="Calibri" w:hAnsi="Calibri" w:cs="Calibri"/>
+        </w:rPr>
+      </w:pPr>
+      <w:hyperlink r:id="rId11">
+        <w:r>
+          <w:rPr>
+            <w:rFonts w:ascii="Calibri" w:eastAsia="Calibri" w:hAnsi="Calibri" w:cs="Calibri"/>
+            <w:color w:val="0000FF"/>
+            <w:u w:val="single"/>
+          </w:rPr>
+          <w:t>http://caylazahoran.com/become-new-york-food-photographer/#comment-1571</w:t>
+        </w:r>
+      </w:hyperlink>
+    </w:p>
+    <w:p>
+      <w:r>
+        <w:rPr>
+          <w:rFonts w:ascii="Calibri" w:eastAsia="Calibri" w:hAnsi="Calibri" w:cs="Calibri"/>
+        </w:rPr>
+        <w:t>Awaiting approve</w:t>
+      </w:r>
+      <w:r>
+        <w:t xml:space="preserve"> </w:t>
+      </w:r>
+      <w:hyperlink r:id="rId12" w:anchor="comment-13438">
+        <w:r>
+          <w:rPr>
+            <w:rFonts w:ascii="Calibri" w:eastAsia="Calibri" w:hAnsi="Calibri" w:cs="Calibri"/>
+            <w:color w:val="0000FF"/>
+            <w:u w:val="single"/>
+          </w:rPr>
+          <w:t>http://premierepro.net/editing/deadpool-handheld-camera-presets/#comm</w:t>
+        </w:r>
+        <w:r>
+          <w:rPr>
+            <w:rFonts w:ascii="Calibri" w:eastAsia="Calibri" w:hAnsi="Calibri" w:cs="Calibri"/>
+            <w:color w:val="0000FF"/>
+            <w:u w:val="single"/>
+          </w:rPr>
+          <w:t>ent-13438</w:t>
+        </w:r>
+      </w:hyperlink>
+    </w:p>
+    <w:p>
+      <w:pPr>
+        <w:rPr>
+          <w:rFonts w:ascii="Calibri" w:eastAsia="Calibri" w:hAnsi="Calibri" w:cs="Calibri"/>
+        </w:rPr>
+      </w:pPr>
+      <w:r>
+        <w:rPr>
+          <w:rFonts w:ascii="Calibri" w:eastAsia="Calibri" w:hAnsi="Calibri" w:cs="Calibri"/>
+        </w:rPr>
+        <w:t xml:space="preserve">Awaiting approve </w:t>
+      </w:r>
+      <w:hyperlink r:id="rId13" w:history="1">
         <w:r>
           <w:rPr>
             <w:rStyle w:val="Hyperlink"/>
-          </w:rPr>
-          <w:t>http://davidduchemin.com/2016</w:t>
-        </w:r>
-        <w:bookmarkStart w:id="0" w:name="_GoBack"/>
-        <w:bookmarkEnd w:id="0"/>
-        <w:r>
-          <w:rPr>
-            <w:rStyle w:val="Hyperlink"/>
-          </w:rPr>
-          <w:t>/03/postcards-from-istanbul/#comment-69486</w:t>
-        </w:r>
-      </w:hyperlink>
-    </w:p>
-    <w:p>
-      <w:hyperlink r:id="rId5" w:history="1">
-        <w:r>
-          <w:rPr>
-            <w:rStyle w:val="Hyperlink"/>
-          </w:rPr>
-          <w:t>https://nicolesyblog.com/2013/07/05/food-props-and-styling-resources-for-photographers/#comment-14122</w:t>
-        </w:r>
-      </w:hyperlink>
-    </w:p>
-    <w:p>
-      <w:hyperlink r:id="rId6" w:history="1">
-        <w:r>
-          <w:rPr>
-            <w:rStyle w:val="Hyperlink"/>
-          </w:rPr>
-          <w:t>http://www.xdcam-user.com/2014/08/exposing-and-using-slog2-on-the-sony-a7s-part-one-gamma-and-exposure/#comment-69848</w:t>
-        </w:r>
-      </w:hyperlink>
-    </w:p>
-    <w:p>
-      <w:r>
-        <w:t>3/17/2016</w:t>
-      </w:r>
-    </w:p>
-    <w:p>
-      <w:r>
-        <w:t xml:space="preserve">Awaiting approve </w:t>
-      </w:r>
-      <w:hyperlink r:id="rId7" w:history="1">
-        <w:r>
-          <w:rPr>
-            <w:rStyle w:val="Hyperlink"/>
-          </w:rPr>
-          <w:t>http://blog.mingthein.com/2016/03/09/why-photography-satisfies-2/comment-page-1/#comment-512059</w:t>
-        </w:r>
-      </w:hyperlink>
-    </w:p>
-    <w:p>
-      <w:r>
-        <w:t xml:space="preserve">Awaiting </w:t>
-      </w:r>
-      <w:r>
-        <w:t>approve</w:t>
-      </w:r>
-      <w:r>
-        <w:t xml:space="preserve"> </w:t>
-      </w:r>
-      <w:hyperlink r:id="rId8" w:history="1">
-        <w:r>
-          <w:rPr>
-            <w:rStyle w:val="Hyperlink"/>
-          </w:rPr>
-          <w:t>http://aphotoeditor.com/2016/03/15/the-daily-edit-hugh-kretschmer-oprah-magazine/#comment-475123</w:t>
-        </w:r>
-      </w:hyperlink>
-    </w:p>
-    <w:p>
-      <w:r>
-        <w:t>Awaiting approve</w:t>
-      </w:r>
-      <w:r>
-        <w:t xml:space="preserve"> </w:t>
-      </w:r>
-      <w:hyperlink r:id="rId9" w:history="1">
-        <w:r>
-          <w:rPr>
-            <w:rStyle w:val="Hyperlink"/>
-          </w:rPr>
-          <w:t>http://noamkroll.com/gh3-vs-gh2-and-initial-thoughts/#comment-407142</w:t>
-        </w:r>
-      </w:hyperlink>
-    </w:p>
-    <w:p>
-      <w:r>
-        <w:t xml:space="preserve">Awaiting approve </w:t>
-      </w:r>
-      <w:hyperlink r:id="rId10" w:history="1">
-        <w:r>
-          <w:rPr>
-            <w:rStyle w:val="Hyperlink"/>
-          </w:rPr>
-          <w:t>http://noamkroll.com/the-number-one-issue-to-consider-when-creating-a-lut-how-you-can-make-them-in-photoshop/#comment-407143</w:t>
-        </w:r>
-      </w:hyperlink>
-    </w:p>
-    <w:p>
-      <w:r>
-        <w:t>3/19/2016</w:t>
-      </w:r>
-    </w:p>
-    <w:p>
-      <w:hyperlink r:id="rId11" w:history="1">
-        <w:r>
-          <w:rPr>
-            <w:rStyle w:val="Hyperlink"/>
-          </w:rPr>
-          <w:t>http://caylazahoran.com/become-new-york-food-photographer/#comment-1571</w:t>
+            <w:rFonts w:ascii="Calibri" w:eastAsia="Calibri" w:hAnsi="Calibri" w:cs="Calibri"/>
+          </w:rPr>
+          <w:t>http://121clicks.com/inspirations/product-photography-a-creative-collection#comment-591362</w:t>
         </w:r>
       </w:hyperlink>
     </w:p>
@@ -138,227 +303,6 @@
 
 <file path=word/styles.xml><?xml version="1.0" encoding="utf-8"?>
 <w:styles xmlns:r="http://schemas.openxmlformats.org/officeDocument/2006/relationships" xmlns:w="http://schemas.openxmlformats.org/wordprocessingml/2006/main">
-  <w:docDefaults>
-    <w:rPrDefault>
-      <w:rPr>
-        <w:rFonts w:asciiTheme="minorHAnsi" w:eastAsiaTheme="minorEastAsia" w:hAnsiTheme="minorHAnsi" w:cstheme="minorBidi"/>
-        <w:sz w:val="22"/>
-        <w:szCs w:val="22"/>
-        <w:lang w:val="en-US" w:eastAsia="zh-CN" w:bidi="ar-SA"/>
-      </w:rPr>
-    </w:rPrDefault>
-    <w:pPrDefault>
-      <w:pPr>
-        <w:spacing w:after="200" w:line="276" w:lineRule="auto"/>
-      </w:pPr>
-    </w:pPrDefault>
-  </w:docDefaults>
-  <w:latentStyles w:defLockedState="0" w:defUIPriority="99" w:defSemiHidden="1" w:defUnhideWhenUsed="1" w:defQFormat="0" w:count="267">
-    <w:lsdException w:name="Normal" w:semiHidden="0" w:uiPriority="0" w:unhideWhenUsed="0" w:qFormat="1"/>
-    <w:lsdException w:name="heading 1" w:semiHidden="0" w:uiPriority="9" w:unhideWhenUsed="0" w:qFormat="1"/>
-    <w:lsdException w:name="heading 2" w:uiPriority="9" w:qFormat="1"/>
-    <w:lsdException w:name="heading 3" w:uiPriority="9" w:qFormat="1"/>
-    <w:lsdException w:name="heading 4" w:uiPriority="9" w:qFormat="1"/>
-    <w:lsdException w:name="heading 5" w:uiPriority="9" w:qFormat="1"/>
-    <w:lsdException w:name="heading 6" w:uiPriority="9" w:qFormat="1"/>
-    <w:lsdException w:name="heading 7" w:uiPriority="9" w:qFormat="1"/>
-    <w:lsdException w:name="heading 8" w:uiPriority="9" w:qFormat="1"/>
-    <w:lsdException w:name="heading 9" w:uiPriority="9" w:qFormat="1"/>
-    <w:lsdException w:name="toc 1" w:uiPriority="39"/>
-    <w:lsdException w:name="toc 2" w:uiPriority="39"/>
-    <w:lsdException w:name="toc 3" w:uiPriority="39"/>
-    <w:lsdException w:name="toc 4" w:uiPriority="39"/>
-    <w:lsdException w:name="toc 5" w:uiPriority="39"/>
-    <w:lsdException w:name="toc 6" w:uiPriority="39"/>
-    <w:lsdException w:name="toc 7" w:uiPriority="39"/>
-    <w:lsdException w:name="toc 8" w:uiPriority="39"/>
-    <w:lsdException w:name="toc 9" w:uiPriority="39"/>
-    <w:lsdException w:name="caption" w:uiPriority="35" w:qFormat="1"/>
-    <w:lsdException w:name="Title" w:semiHidden="0" w:uiPriority="10" w:unhideWhenUsed="0" w:qFormat="1"/>
-    <w:lsdException w:name="Default Paragraph Font" w:uiPriority="1"/>
-    <w:lsdException w:name="Subtitle" w:semiHidden="0" w:uiPriority="11" w:unhideWhenUsed="0" w:qFormat="1"/>
-    <w:lsdException w:name="Strong" w:semiHidden="0" w:uiPriority="22" w:unhideWhenUsed="0" w:qFormat="1"/>
-    <w:lsdException w:name="Emphasis" w:semiHidden="0" w:uiPriority="20" w:unhideWhenUsed="0" w:qFormat="1"/>
-    <w:lsdException w:name="Table Grid" w:semiHidden="0" w:uiPriority="59" w:unhideWhenUsed="0"/>
-    <w:lsdException w:name="Placeholder Text" w:unhideWhenUsed="0"/>
-    <w:lsdException w:name="No Spacing" w:semiHidden="0" w:uiPriority="1" w:unhideWhenUsed="0" w:qFormat="1"/>
-    <w:lsdException w:name="Light Shading" w:semiHidden="0" w:uiPriority="60" w:unhideWhenUsed="0"/>
-    <w:lsdException w:name="Light List" w:semiHidden="0" w:uiPriority="61" w:unhideWhenUsed="0"/>
-    <w:lsdException w:name="Light Grid" w:semiHidden="0" w:uiPriority="62" w:unhideWhenUsed="0"/>
-    <w:lsdException w:name="Medium Shading 1" w:semiHidden="0" w:uiPriority="63" w:unhideWhenUsed="0"/>
-    <w:lsdException w:name="Medium Shading 2" w:semiHidden="0" w:uiPriority="64" w:unhideWhenUsed="0"/>
-    <w:lsdException w:name="Medium List 1" w:semiHidden="0" w:uiPriority="65" w:unhideWhenUsed="0"/>
-    <w:lsdException w:name="Medium List 2" w:semiHidden="0" w:uiPriority="66" w:unhideWhenUsed="0"/>
-    <w:lsdException w:name="Medium Grid 1" w:semiHidden="0" w:uiPriority="67" w:unhideWhenUsed="0"/>
-    <w:lsdException w:name="Medium Grid 2" w:semiHidden="0" w:uiPriority="68" w:unhideWhenUsed="0"/>
-    <w:lsdException w:name="Medium Grid 3" w:semiHidden="0" w:uiPriority="69" w:unhideWhenUsed="0"/>
-    <w:lsdException w:name="Dark List" w:semiHidden="0" w:uiPriority="70" w:unhideWhenUsed="0"/>
-    <w:lsdException w:name="Colorful Shading" w:semiHidden="0" w:uiPriority="71" w:unhideWhenUsed="0"/>
-    <w:lsdException w:name="Colorful List" w:semiHidden="0" w:uiPriority="72" w:unhideWhenUsed="0"/>
-    <w:lsdException w:name="Colorful Grid" w:semiHidden="0" w:uiPriority="73" w:unhideWhenUsed="0"/>
-    <w:lsdException w:name="Light Shading Accent 1" w:semiHidden="0" w:uiPriority="60" w:unhideWhenUsed="0"/>
-    <w:lsdException w:name="Light List Accent 1" w:semiHidden="0" w:uiPriority="61" w:unhideWhenUsed="0"/>
-    <w:lsdException w:name="Light Grid Accent 1" w:semiHidden="0" w:uiPriority="62" w:unhideWhenUsed="0"/>
-    <w:lsdException w:name="Medium Shading 1 Accent 1" w:semiHidden="0" w:uiPriority="63" w:unhideWhenUsed="0"/>
-    <w:lsdException w:name="Medium Shading 2 Accent 1" w:semiHidden="0" w:uiPriority="64" w:unhideWhenUsed="0"/>
-    <w:lsdException w:name="Medium List 1 Accent 1" w:semiHidden="0" w:uiPriority="65" w:unhideWhenUsed="0"/>
-    <w:lsdException w:name="Revision" w:unhideWhenUsed="0"/>
-    <w:lsdException w:name="List Paragraph" w:semiHidden="0" w:uiPriority="34" w:unhideWhenUsed="0" w:qFormat="1"/>
-    <w:lsdException w:name="Quote" w:semiHidden="0" w:uiPriority="29" w:unhideWhenUsed="0" w:qFormat="1"/>
-    <w:lsdException w:name="Intense Quote" w:semiHidden="0" w:uiPriority="30" w:unhideWhenUsed="0" w:qFormat="1"/>
-    <w:lsdException w:name="Medium List 2 Accent 1" w:semiHidden="0" w:uiPriority="66" w:unhideWhenUsed="0"/>
-    <w:lsdException w:name="Medium Grid 1 Accent 1" w:semiHidden="0" w:uiPriority="67" w:unhideWhenUsed="0"/>
-    <w:lsdException w:name="Medium Grid 2 Accent 1" w:semiHidden="0" w:uiPriority="68" w:unhideWhenUsed="0"/>
-    <w:lsdException w:name="Medium Grid 3 Accent 1" w:semiHidden="0" w:uiPriority="69" w:unhideWhenUsed="0"/>
-    <w:lsdException w:name="Dark List Accent 1" w:semiHidden="0" w:uiPriority="70" w:unhideWhenUsed="0"/>
-    <w:lsdException w:name="Colorful Shading Accent 1" w:semiHidden="0" w:uiPriority="71" w:unhideWhenUsed="0"/>
-    <w:lsdException w:name="Colorful List Accent 1" w:semiHidden="0" w:uiPriority="72" w:unhideWhenUsed="0"/>
-    <w:lsdException w:name="Colorful Grid Accent 1" w:semiHidden="0" w:uiPriority="73" w:unhideWhenUsed="0"/>
-    <w:lsdException w:name="Light Shading Accent 2" w:semiHidden="0" w:uiPriority="60" w:unhideWhenUsed="0"/>
-    <w:lsdException w:name="Light List Accent 2" w:semiHidden="0" w:uiPriority="61" w:unhideWhenUsed="0"/>
-    <w:lsdException w:name="Light Grid Accent 2" w:semiHidden="0" w:uiPriority="62" w:unhideWhenUsed="0"/>
-    <w:lsdException w:name="Medium Shading 1 Accent 2" w:semiHidden="0" w:uiPriority="63" w:unhideWhenUsed="0"/>
-    <w:lsdException w:name="Medium Shading 2 Accent 2" w:semiHidden="0" w:uiPriority="64" w:unhideWhenUsed="0"/>
-    <w:lsdException w:name="Medium List 1 Accent 2" w:semiHidden="0" w:uiPriority="65" w:unhideWhenUsed="0"/>
-    <w:lsdException w:name="Medium List 2 Accent 2" w:semiHidden="0" w:uiPriority="66" w:unhideWhenUsed="0"/>
-    <w:lsdException w:name="Medium Grid 1 Accent 2" w:semiHidden="0" w:uiPriority="67" w:unhideWhenUsed="0"/>
-    <w:lsdException w:name="Medium Grid 2 Accent 2" w:semiHidden="0" w:uiPriority="68" w:unhideWhenUsed="0"/>
-    <w:lsdException w:name="Medium Grid 3 Accent 2" w:semiHidden="0" w:uiPriority="69" w:unhideWhenUsed="0"/>
-    <w:lsdException w:name="Dark List Accent 2" w:semiHidden="0" w:uiPriority="70" w:unhideWhenUsed="0"/>
-    <w:lsdException w:name="Colorful Shading Accent 2" w:semiHidden="0" w:uiPriority="71" w:unhideWhenUsed="0"/>
-    <w:lsdException w:name="Colorful List Accent 2" w:semiHidden="0" w:uiPriority="72" w:unhideWhenUsed="0"/>
-    <w:lsdException w:name="Colorful Grid Accent 2" w:semiHidden="0" w:uiPriority="73" w:unhideWhenUsed="0"/>
-    <w:lsdException w:name="Light Shading Accent 3" w:semiHidden="0" w:uiPriority="60" w:unhideWhenUsed="0"/>
-    <w:lsdException w:name="Light List Accent 3" w:semiHidden="0" w:uiPriority="61" w:unhideWhenUsed="0"/>
-    <w:lsdException w:name="Light Grid Accent 3" w:semiHidden="0" w:uiPriority="62" w:unhideWhenUsed="0"/>
-    <w:lsdException w:name="Medium Shading 1 Accent 3" w:semiHidden="0" w:uiPriority="63" w:unhideWhenUsed="0"/>
-    <w:lsdException w:name="Medium Shading 2 Accent 3" w:semiHidden="0" w:uiPriority="64" w:unhideWhenUsed="0"/>
-    <w:lsdException w:name="Medium List 1 Accent 3" w:semiHidden="0" w:uiPriority="65" w:unhideWhenUsed="0"/>
-    <w:lsdException w:name="Medium List 2 Accent 3" w:semiHidden="0" w:uiPriority="66" w:unhideWhenUsed="0"/>
-    <w:lsdException w:name="Medium Grid 1 Accent 3" w:semiHidden="0" w:uiPriority="67" w:unhideWhenUsed="0"/>
-    <w:lsdException w:name="Medium Grid 2 Accent 3" w:semiHidden="0" w:uiPriority="68" w:unhideWhenUsed="0"/>
-    <w:lsdException w:name="Medium Grid 3 Accent 3" w:semiHidden="0" w:uiPriority="69" w:unhideWhenUsed="0"/>
-    <w:lsdException w:name="Dark List Accent 3" w:semiHidden="0" w:uiPriority="70" w:unhideWhenUsed="0"/>
-    <w:lsdException w:name="Colorful Shading Accent 3" w:semiHidden="0" w:uiPriority="71" w:unhideWhenUsed="0"/>
-    <w:lsdException w:name="Colorful List Accent 3" w:semiHidden="0" w:uiPriority="72" w:unhideWhenUsed="0"/>
-    <w:lsdException w:name="Colorful Grid Accent 3" w:semiHidden="0" w:uiPriority="73" w:unhideWhenUsed="0"/>
-    <w:lsdException w:name="Light Shading Accent 4" w:semiHidden="0" w:uiPriority="60" w:unhideWhenUsed="0"/>
-    <w:lsdException w:name="Light List Accent 4" w:semiHidden="0" w:uiPriority="61" w:unhideWhenUsed="0"/>
-    <w:lsdException w:name="Light Grid Accent 4" w:semiHidden="0" w:uiPriority="62" w:unhideWhenUsed="0"/>
-    <w:lsdException w:name="Medium Shading 1 Accent 4" w:semiHidden="0" w:uiPriority="63" w:unhideWhenUsed="0"/>
-    <w:lsdException w:name="Medium Shading 2 Accent 4" w:semiHidden="0" w:uiPriority="64" w:unhideWhenUsed="0"/>
-    <w:lsdException w:name="Medium List 1 Accent 4" w:semiHidden="0" w:uiPriority="65" w:unhideWhenUsed="0"/>
-    <w:lsdException w:name="Medium List 2 Accent 4" w:semiHidden="0" w:uiPriority="66" w:unhideWhenUsed="0"/>
-    <w:lsdException w:name="Medium Grid 1 Accent 4" w:semiHidden="0" w:uiPriority="67" w:unhideWhenUsed="0"/>
-    <w:lsdException w:name="Medium Grid 2 Accent 4" w:semiHidden="0" w:uiPriority="68" w:unhideWhenUsed="0"/>
-    <w:lsdException w:name="Medium Grid 3 Accent 4" w:semiHidden="0" w:uiPriority="69" w:unhideWhenUsed="0"/>
-    <w:lsdException w:name="Dark List Accent 4" w:semiHidden="0" w:uiPriority="70" w:unhideWhenUsed="0"/>
-    <w:lsdException w:name="Colorful Shading Accent 4" w:semiHidden="0" w:uiPriority="71" w:unhideWhenUsed="0"/>
-    <w:lsdException w:name="Colorful List Accent 4" w:semiHidden="0" w:uiPriority="72" w:unhideWhenUsed="0"/>
-    <w:lsdException w:name="Colorful Grid Accent 4" w:semiHidden="0" w:uiPriority="73" w:unhideWhenUsed="0"/>
-    <w:lsdException w:name="Light Shading Accent 5" w:semiHidden="0" w:uiPriority="60" w:unhideWhenUsed="0"/>
-    <w:lsdException w:name="Light List Accent 5" w:semiHidden="0" w:uiPriority="61" w:unhideWhenUsed="0"/>
-    <w:lsdException w:name="Light Grid Accent 5" w:semiHidden="0" w:uiPriority="62" w:unhideWhenUsed="0"/>
-    <w:lsdException w:name="Medium Shading 1 Accent 5" w:semiHidden="0" w:uiPriority="63" w:unhideWhenUsed="0"/>
-    <w:lsdException w:name="Medium Shading 2 Accent 5" w:semiHidden="0" w:uiPriority="64" w:unhideWhenUsed="0"/>
-    <w:lsdException w:name="Medium List 1 Accent 5" w:semiHidden="0" w:uiPriority="65" w:unhideWhenUsed="0"/>
-    <w:lsdException w:name="Medium List 2 Accent 5" w:semiHidden="0" w:uiPriority="66" w:unhideWhenUsed="0"/>
-    <w:lsdException w:name="Medium Grid 1 Accent 5" w:semiHidden="0" w:uiPriority="67" w:unhideWhenUsed="0"/>
-    <w:lsdException w:name="Medium Grid 2 Accent 5" w:semiHidden="0" w:uiPriority="68" w:unhideWhenUsed="0"/>
-    <w:lsdException w:name="Medium Grid 3 Accent 5" w:semiHidden="0" w:uiPriority="69" w:unhideWhenUsed="0"/>
-    <w:lsdException w:name="Dark List Accent 5" w:semiHidden="0" w:uiPriority="70" w:unhideWhenUsed="0"/>
-    <w:lsdException w:name="Colorful Shading Accent 5" w:semiHidden="0" w:uiPriority="71" w:unhideWhenUsed="0"/>
-    <w:lsdException w:name="Colorful List Accent 5" w:semiHidden="0" w:uiPriority="72" w:unhideWhenUsed="0"/>
-    <w:lsdException w:name="Colorful Grid Accent 5" w:semiHidden="0" w:uiPriority="73" w:unhideWhenUsed="0"/>
-    <w:lsdException w:name="Light Shading Accent 6" w:semiHidden="0" w:uiPriority="60" w:unhideWhenUsed="0"/>
-    <w:lsdException w:name="Light List Accent 6" w:semiHidden="0" w:uiPriority="61" w:unhideWhenUsed="0"/>
-    <w:lsdException w:name="Light Grid Accent 6" w:semiHidden="0" w:uiPriority="62" w:unhideWhenUsed="0"/>
-    <w:lsdException w:name="Medium Shading 1 Accent 6" w:semiHidden="0" w:uiPriority="63" w:unhideWhenUsed="0"/>
-    <w:lsdException w:name="Medium Shading 2 Accent 6" w:semiHidden="0" w:uiPriority="64" w:unhideWhenUsed="0"/>
-    <w:lsdException w:name="Medium List 1 Accent 6" w:semiHidden="0" w:uiPriority="65" w:unhideWhenUsed="0"/>
-    <w:lsdException w:name="Medium List 2 Accent 6" w:semiHidden="0" w:uiPriority="66" w:unhideWhenUsed="0"/>
-    <w:lsdException w:name="Medium Grid 1 Accent 6" w:semiHidden="0" w:uiPriority="67" w:unhideWhenUsed="0"/>
-    <w:lsdException w:name="Medium Grid 2 Accent 6" w:semiHidden="0" w:uiPriority="68" w:unhideWhenUsed="0"/>
-    <w:lsdException w:name="Medium Grid 3 Accent 6" w:semiHidden="0" w:uiPriority="69" w:unhideWhenUsed="0"/>
-    <w:lsdException w:name="Dark List Accent 6" w:semiHidden="0" w:uiPriority="70" w:unhideWhenUsed="0"/>
-    <w:lsdException w:name="Colorful Shading Accent 6" w:semiHidden="0" w:uiPriority="71" w:unhideWhenUsed="0"/>
-    <w:lsdException w:name="Colorful List Accent 6" w:semiHidden="0" w:uiPriority="72" w:unhideWhenUsed="0"/>
-    <w:lsdException w:name="Colorful Grid Accent 6" w:semiHidden="0" w:uiPriority="73" w:unhideWhenUsed="0"/>
-    <w:lsdException w:name="Subtle Emphasis" w:semiHidden="0" w:uiPriority="19" w:unhideWhenUsed="0" w:qFormat="1"/>
-    <w:lsdException w:name="Intense Emphasis" w:semiHidden="0" w:uiPriority="21" w:unhideWhenUsed="0" w:qFormat="1"/>
-    <w:lsdException w:name="Subtle Reference" w:semiHidden="0" w:uiPriority="31" w:unhideWhenUsed="0" w:qFormat="1"/>
-    <w:lsdException w:name="Intense Reference" w:semiHidden="0" w:uiPriority="32" w:unhideWhenUsed="0" w:qFormat="1"/>
-    <w:lsdException w:name="Book Title" w:semiHidden="0" w:uiPriority="33" w:unhideWhenUsed="0" w:qFormat="1"/>
-    <w:lsdException w:name="Bibliography" w:uiPriority="37"/>
-    <w:lsdException w:name="TOC Heading" w:uiPriority="39" w:qFormat="1"/>
-  </w:latentStyles>
-  <w:style w:type="paragraph" w:default="1" w:styleId="Normal">
-    <w:name w:val="Normal"/>
-    <w:qFormat/>
-    <w:rsid w:val="00BF73E9"/>
-  </w:style>
-  <w:style w:type="character" w:default="1" w:styleId="DefaultParagraphFont">
-    <w:name w:val="Default Paragraph Font"/>
-    <w:uiPriority w:val="1"/>
-    <w:semiHidden/>
-    <w:unhideWhenUsed/>
-  </w:style>
-  <w:style w:type="table" w:default="1" w:styleId="TableNormal">
-    <w:name w:val="Normal Table"/>
-    <w:uiPriority w:val="99"/>
-    <w:semiHidden/>
-    <w:unhideWhenUsed/>
-    <w:qFormat/>
-    <w:tblPr>
-      <w:tblInd w:w="0" w:type="dxa"/>
-      <w:tblCellMar>
-        <w:top w:w="0" w:type="dxa"/>
-        <w:left w:w="108" w:type="dxa"/>
-        <w:bottom w:w="0" w:type="dxa"/>
-        <w:right w:w="108" w:type="dxa"/>
-      </w:tblCellMar>
-    </w:tblPr>
-  </w:style>
-  <w:style w:type="numbering" w:default="1" w:styleId="NoList">
-    <w:name w:val="No List"/>
-    <w:uiPriority w:val="99"/>
-    <w:semiHidden/>
-    <w:unhideWhenUsed/>
-  </w:style>
-  <w:style w:type="character" w:styleId="Hyperlink">
-    <w:name w:val="Hyperlink"/>
-    <w:basedOn w:val="DefaultParagraphFont"/>
-    <w:uiPriority w:val="99"/>
-    <w:unhideWhenUsed/>
-    <w:rsid w:val="002D4B76"/>
-    <w:rPr>
-      <w:color w:val="0000FF" w:themeColor="hyperlink"/>
-      <w:u w:val="single"/>
-    </w:rPr>
-  </w:style>
-  <w:style w:type="paragraph" w:styleId="Date">
-    <w:name w:val="Date"/>
-    <w:basedOn w:val="Normal"/>
-    <w:next w:val="Normal"/>
-    <w:link w:val="DateChar"/>
-    <w:uiPriority w:val="99"/>
-    <w:semiHidden/>
-    <w:unhideWhenUsed/>
-    <w:rsid w:val="000C428B"/>
-  </w:style>
-  <w:style w:type="character" w:customStyle="1" w:styleId="DateChar">
-    <w:name w:val="Date Char"/>
-    <w:basedOn w:val="DefaultParagraphFont"/>
-    <w:link w:val="Date"/>
-    <w:uiPriority w:val="99"/>
-    <w:semiHidden/>
-    <w:rsid w:val="000C428B"/>
-  </w:style>
-</w:styles>
-</file>
-
-<file path=word/stylesWithEffects.xml><?xml version="1.0" encoding="utf-8"?>
-<w:styles xmlns:wpc="http://schemas.microsoft.com/office/word/2010/wordprocessingCanvas" xmlns:mc="http://schemas.openxmlformats.org/markup-compatibility/2006" xmlns:o="urn:schemas-microsoft-com:office:office" xmlns:r="http://schemas.openxmlformats.org/officeDocument/2006/relationships" xmlns:m="http://schemas.openxmlformats.org/officeDocument/2006/math" xmlns:v="urn:schemas-microsoft-com:vml" xmlns:wp14="http://schemas.microsoft.com/office/word/2010/wordprocessingDrawing" xmlns:wp="http://schemas.openxmlformats.org/drawingml/2006/wordprocessingDrawing" xmlns:w10="urn:schemas-microsoft-com:office:word" xmlns:w="http://schemas.openxmlformats.org/wordprocessingml/2006/main" xmlns:w14="http://schemas.microsoft.com/office/word/2010/wordml" xmlns:wpg="http://schemas.microsoft.com/office/word/2010/wordprocessingGroup" xmlns:wpi="http://schemas.microsoft.com/office/word/2010/wordprocessingInk" xmlns:wne="http://schemas.microsoft.com/office/word/2006/wordml" xmlns:wps="http://schemas.microsoft.com/office/word/2010/wordprocessingShape" mc:Ignorable="w14 wp14">
   <w:docDefaults>
     <w:rPrDefault>
       <w:rPr>
@@ -528,6 +472,7 @@
     <w:uiPriority w:val="99"/>
     <w:semiHidden/>
     <w:unhideWhenUsed/>
+    <w:qFormat/>
     <w:tblPr>
       <w:tblInd w:w="0" w:type="dxa"/>
       <w:tblCellMar>
@@ -549,7 +494,7 @@
     <w:basedOn w:val="DefaultParagraphFont"/>
     <w:uiPriority w:val="99"/>
     <w:unhideWhenUsed/>
-    <w:rsid w:val="002D4B76"/>
+    <w:rsid w:val="006E0DA7"/>
     <w:rPr>
       <w:color w:val="0000FF" w:themeColor="hyperlink"/>
       <w:u w:val="single"/>
@@ -633,7 +578,6 @@
         <a:font script="Mong" typeface="Mongolian Baiti"/>
         <a:font script="Viet" typeface="Times New Roman"/>
         <a:font script="Uigh" typeface="Microsoft Uighur"/>
-        <a:font script="Geor" typeface="Sylfaen"/>
       </a:majorFont>
       <a:minorFont>
         <a:latin typeface="Calibri"/>
@@ -668,7 +612,6 @@
         <a:font script="Mong" typeface="Mongolian Baiti"/>
         <a:font script="Viet" typeface="Arial"/>
         <a:font script="Uigh" typeface="Microsoft Uighur"/>
-        <a:font script="Geor" typeface="Sylfaen"/>
       </a:minorFont>
     </a:fontScheme>
     <a:fmtScheme name="Office">

</xml_diff>

<commit_message>
kai change a little
</commit_message>
<xml_diff>
--- a/log.docx
+++ b/log.docx
@@ -62,15 +62,7 @@
             <w:color w:val="0000FF"/>
             <w:u w:val="single"/>
           </w:rPr>
-          <w:t>https://nicolesyblog.com/2013/07/05/food-props-and-styling-resources-for-photographers/#comm</w:t>
-        </w:r>
-        <w:r>
-          <w:rPr>
-            <w:rFonts w:ascii="Calibri" w:eastAsia="Calibri" w:hAnsi="Calibri" w:cs="Calibri"/>
-            <w:color w:val="0000FF"/>
-            <w:u w:val="single"/>
-          </w:rPr>
-          <w:t>ent-14122</w:t>
+          <w:t>https://nicolesyblog.com/2013/07/05/food-props-and-styling-resources-for-photographers/#comment-14122</w:t>
         </w:r>
       </w:hyperlink>
     </w:p>
@@ -87,15 +79,7 @@
             <w:color w:val="0000FF"/>
             <w:u w:val="single"/>
           </w:rPr>
-          <w:t>http://www.xdcam-user.com/2014/08/exposing-and-using-slog2-on-the-sony-a7s-part-one-gamma-and-exposure/#comme</w:t>
-        </w:r>
-        <w:r>
-          <w:rPr>
-            <w:rFonts w:ascii="Calibri" w:eastAsia="Calibri" w:hAnsi="Calibri" w:cs="Calibri"/>
-            <w:color w:val="0000FF"/>
-            <w:u w:val="single"/>
-          </w:rPr>
-          <w:t>nt-69848</w:t>
+          <w:t>http://www.xdcam-user.com/2014/08/exposing-and-using-slog2-on-the-sony-a7s-part-one-gamma-and-exposure/#comment-69848</w:t>
         </w:r>
       </w:hyperlink>
     </w:p>
@@ -145,13 +129,7 @@
         <w:rPr>
           <w:rFonts w:ascii="Calibri" w:eastAsia="Calibri" w:hAnsi="Calibri" w:cs="Calibri"/>
         </w:rPr>
-        <w:t xml:space="preserve">Awaiting </w:t>
-      </w:r>
-      <w:r>
-        <w:rPr>
-          <w:rFonts w:ascii="Calibri" w:eastAsia="Calibri" w:hAnsi="Calibri" w:cs="Calibri"/>
-        </w:rPr>
-        <w:t xml:space="preserve">approve </w:t>
+        <w:t xml:space="preserve">Awaiting approve </w:t>
       </w:r>
       <w:hyperlink r:id="rId8">
         <w:r>
@@ -257,24 +235,11 @@
             <w:color w:val="0000FF"/>
             <w:u w:val="single"/>
           </w:rPr>
-          <w:t>http://premierepro.net/editing/deadpool-handheld-camera-presets/#comm</w:t>
-        </w:r>
-        <w:r>
-          <w:rPr>
-            <w:rFonts w:ascii="Calibri" w:eastAsia="Calibri" w:hAnsi="Calibri" w:cs="Calibri"/>
-            <w:color w:val="0000FF"/>
-            <w:u w:val="single"/>
-          </w:rPr>
-          <w:t>ent-13438</w:t>
-        </w:r>
-      </w:hyperlink>
-    </w:p>
-    <w:p>
-      <w:pPr>
-        <w:rPr>
-          <w:rFonts w:ascii="Calibri" w:eastAsia="Calibri" w:hAnsi="Calibri" w:cs="Calibri"/>
-        </w:rPr>
-      </w:pPr>
+          <w:t>http://premierepro.net/editing/deadpool-handheld-camera-presets/#comment-13438</w:t>
+        </w:r>
+      </w:hyperlink>
+    </w:p>
+    <w:p>
       <w:r>
         <w:rPr>
           <w:rFonts w:ascii="Calibri" w:eastAsia="Calibri" w:hAnsi="Calibri" w:cs="Calibri"/>
@@ -288,6 +253,109 @@
             <w:rFonts w:ascii="Calibri" w:eastAsia="Calibri" w:hAnsi="Calibri" w:cs="Calibri"/>
           </w:rPr>
           <w:t>http://121clicks.com/inspirations/product-photography-a-creative-collection#comment-591362</w:t>
+        </w:r>
+      </w:hyperlink>
+    </w:p>
+    <w:p>
+      <w:r>
+        <w:t>3/21/2016</w:t>
+      </w:r>
+    </w:p>
+    <w:p>
+      <w:pPr>
+        <w:rPr>
+          <w:rFonts w:ascii="Calibri" w:eastAsia="Calibri" w:hAnsi="Calibri" w:cs="Calibri"/>
+        </w:rPr>
+      </w:pPr>
+      <w:hyperlink r:id="rId14" w:history="1">
+        <w:r>
+          <w:rPr>
+            <w:rStyle w:val="Hyperlink"/>
+            <w:rFonts w:ascii="Calibri" w:eastAsia="Calibri" w:hAnsi="Calibri" w:cs="Calibri"/>
+          </w:rPr>
+          <w:t>http://www.photographyblog.com//reviews/polaroid_snap_review/comments/#comments</w:t>
+        </w:r>
+      </w:hyperlink>
+    </w:p>
+    <w:p>
+      <w:pPr>
+        <w:rPr>
+          <w:rFonts w:ascii="Calibri" w:eastAsia="Calibri" w:hAnsi="Calibri" w:cs="Calibri"/>
+        </w:rPr>
+      </w:pPr>
+      <w:hyperlink r:id="rId15" w:history="1">
+        <w:r>
+          <w:rPr>
+            <w:rStyle w:val="Hyperlink"/>
+            <w:rFonts w:ascii="Calibri" w:eastAsia="Calibri" w:hAnsi="Calibri" w:cs="Calibri"/>
+          </w:rPr>
+          <w:t>http://www.prettyforum.com/2016/03/10/project-365-featured-images-3/#comment-2434158</w:t>
+        </w:r>
+      </w:hyperlink>
+    </w:p>
+    <w:p>
+      <w:pPr>
+        <w:rPr>
+          <w:rFonts w:ascii="Calibri" w:eastAsia="Calibri" w:hAnsi="Calibri" w:cs="Calibri"/>
+        </w:rPr>
+      </w:pPr>
+      <w:r>
+        <w:rPr>
+          <w:rFonts w:ascii="Calibri" w:eastAsia="Calibri" w:hAnsi="Calibri" w:cs="Calibri"/>
+        </w:rPr>
+        <w:t xml:space="preserve">Awaiting approve </w:t>
+      </w:r>
+      <w:hyperlink r:id="rId16" w:history="1">
+        <w:r>
+          <w:rPr>
+            <w:rStyle w:val="Hyperlink"/>
+            <w:rFonts w:ascii="Calibri" w:eastAsia="Calibri" w:hAnsi="Calibri" w:cs="Calibri"/>
+          </w:rPr>
+          <w:t>http://thebeginnerslens.com/articles/another-instagram-vs-twitter-face-off-infographic.html#comment-5007</w:t>
+        </w:r>
+      </w:hyperlink>
+    </w:p>
+    <w:p>
+      <w:pPr>
+        <w:rPr>
+          <w:rFonts w:ascii="Calibri" w:eastAsia="Calibri" w:hAnsi="Calibri" w:cs="Calibri"/>
+        </w:rPr>
+      </w:pPr>
+      <w:r>
+        <w:rPr>
+          <w:rFonts w:ascii="Calibri" w:eastAsia="Calibri" w:hAnsi="Calibri" w:cs="Calibri"/>
+        </w:rPr>
+        <w:t xml:space="preserve">Awaiting approve </w:t>
+      </w:r>
+      <w:hyperlink r:id="rId17" w:history="1">
+        <w:r>
+          <w:rPr>
+            <w:rStyle w:val="Hyperlink"/>
+            <w:rFonts w:ascii="Calibri" w:eastAsia="Calibri" w:hAnsi="Calibri" w:cs="Calibri"/>
+          </w:rPr>
+          <w:t>http://www.andrewsgibson.com/blog/2016/03/use-prime-lens-zoom-street-photography/#comment-70765</w:t>
+        </w:r>
+      </w:hyperlink>
+    </w:p>
+    <w:p>
+      <w:pPr>
+        <w:rPr>
+          <w:rFonts w:ascii="Calibri" w:eastAsia="Calibri" w:hAnsi="Calibri" w:cs="Calibri"/>
+        </w:rPr>
+      </w:pPr>
+      <w:r>
+        <w:rPr>
+          <w:rFonts w:ascii="Calibri" w:eastAsia="Calibri" w:hAnsi="Calibri" w:cs="Calibri"/>
+        </w:rPr>
+        <w:t xml:space="preserve">Awaiting approve </w:t>
+      </w:r>
+      <w:hyperlink r:id="rId18" w:history="1">
+        <w:r>
+          <w:rPr>
+            <w:rStyle w:val="Hyperlink"/>
+            <w:rFonts w:ascii="Calibri" w:eastAsia="Calibri" w:hAnsi="Calibri" w:cs="Calibri"/>
+          </w:rPr>
+          <w:t>http://www.photomint.com/photography-business/pricing-your-photography-how-to-use-sales-psychology-to-create-value/#comment-148585</w:t>
         </w:r>
       </w:hyperlink>
     </w:p>
@@ -460,6 +528,7 @@
   <w:style w:type="paragraph" w:default="1" w:styleId="Normal">
     <w:name w:val="Normal"/>
     <w:qFormat/>
+    <w:rsid w:val="0004326F"/>
   </w:style>
   <w:style w:type="character" w:default="1" w:styleId="DefaultParagraphFont">
     <w:name w:val="Default Paragraph Font"/>
@@ -497,6 +566,36 @@
     <w:rsid w:val="006E0DA7"/>
     <w:rPr>
       <w:color w:val="0000FF" w:themeColor="hyperlink"/>
+      <w:u w:val="single"/>
+    </w:rPr>
+  </w:style>
+  <w:style w:type="paragraph" w:styleId="Date">
+    <w:name w:val="Date"/>
+    <w:basedOn w:val="Normal"/>
+    <w:next w:val="Normal"/>
+    <w:link w:val="DateChar"/>
+    <w:uiPriority w:val="99"/>
+    <w:semiHidden/>
+    <w:unhideWhenUsed/>
+    <w:rsid w:val="00C86344"/>
+  </w:style>
+  <w:style w:type="character" w:customStyle="1" w:styleId="DateChar">
+    <w:name w:val="Date Char"/>
+    <w:basedOn w:val="DefaultParagraphFont"/>
+    <w:link w:val="Date"/>
+    <w:uiPriority w:val="99"/>
+    <w:semiHidden/>
+    <w:rsid w:val="00C86344"/>
+  </w:style>
+  <w:style w:type="character" w:styleId="FollowedHyperlink">
+    <w:name w:val="FollowedHyperlink"/>
+    <w:basedOn w:val="DefaultParagraphFont"/>
+    <w:uiPriority w:val="99"/>
+    <w:semiHidden/>
+    <w:unhideWhenUsed/>
+    <w:rsid w:val="00C75BD6"/>
+    <w:rPr>
+      <w:color w:val="800080" w:themeColor="followedHyperlink"/>
       <w:u w:val="single"/>
     </w:rPr>
   </w:style>

</xml_diff>

<commit_message>
kai change pic size
</commit_message>
<xml_diff>
--- a/log.docx
+++ b/log.docx
@@ -161,22 +161,29 @@
             <w:color w:val="0000FF"/>
             <w:u w:val="single"/>
           </w:rPr>
-          <w:t>http://noamkroll.com/gh3-vs-gh2-and-initial-thoughts/#comment-407142</w:t>
-        </w:r>
-      </w:hyperlink>
-    </w:p>
-    <w:p>
-      <w:pPr>
-        <w:rPr>
-          <w:rFonts w:ascii="Calibri" w:eastAsia="Calibri" w:hAnsi="Calibri" w:cs="Calibri"/>
-        </w:rPr>
-      </w:pPr>
-      <w:r>
-        <w:rPr>
-          <w:rFonts w:ascii="Calibri" w:eastAsia="Calibri" w:hAnsi="Calibri" w:cs="Calibri"/>
-        </w:rPr>
-        <w:t xml:space="preserve">Awaiting approve </w:t>
-      </w:r>
+          <w:t>http://noamkroll.com/the-number-one-issue-to-consider-when-creating-a-lut-how-you-can-make-them-in-photoshop/#comment-407143</w:t>
+        </w:r>
+      </w:hyperlink>
+    </w:p>
+    <w:p>
+      <w:pPr>
+        <w:rPr>
+          <w:rFonts w:ascii="Calibri" w:eastAsia="Calibri" w:hAnsi="Calibri" w:cs="Calibri"/>
+        </w:rPr>
+      </w:pPr>
+      <w:r>
+        <w:rPr>
+          <w:rFonts w:ascii="Calibri" w:eastAsia="Calibri" w:hAnsi="Calibri" w:cs="Calibri"/>
+        </w:rPr>
+        <w:t>3/19/2016</w:t>
+      </w:r>
+    </w:p>
+    <w:p>
+      <w:pPr>
+        <w:rPr>
+          <w:rFonts w:ascii="Calibri" w:eastAsia="Calibri" w:hAnsi="Calibri" w:cs="Calibri"/>
+        </w:rPr>
+      </w:pPr>
       <w:hyperlink r:id="rId10">
         <w:r>
           <w:rPr>
@@ -184,57 +191,27 @@
             <w:color w:val="0000FF"/>
             <w:u w:val="single"/>
           </w:rPr>
-          <w:t>http://noamkroll.com/the-number-one-issue-to-consider-when-creating-a-lut-how-you-can-make-them-in-photoshop/#comment-407143</w:t>
-        </w:r>
-      </w:hyperlink>
-    </w:p>
-    <w:p>
-      <w:pPr>
-        <w:rPr>
-          <w:rFonts w:ascii="Calibri" w:eastAsia="Calibri" w:hAnsi="Calibri" w:cs="Calibri"/>
-        </w:rPr>
-      </w:pPr>
-      <w:r>
-        <w:rPr>
-          <w:rFonts w:ascii="Calibri" w:eastAsia="Calibri" w:hAnsi="Calibri" w:cs="Calibri"/>
-        </w:rPr>
-        <w:t>3/19/2016</w:t>
-      </w:r>
-    </w:p>
-    <w:p>
-      <w:pPr>
-        <w:rPr>
-          <w:rFonts w:ascii="Calibri" w:eastAsia="Calibri" w:hAnsi="Calibri" w:cs="Calibri"/>
-        </w:rPr>
-      </w:pPr>
-      <w:hyperlink r:id="rId11">
+          <w:t>http://caylazahoran.com/become-new-york-food-photographer/#comment-1571</w:t>
+        </w:r>
+      </w:hyperlink>
+    </w:p>
+    <w:p>
+      <w:r>
+        <w:rPr>
+          <w:rFonts w:ascii="Calibri" w:eastAsia="Calibri" w:hAnsi="Calibri" w:cs="Calibri"/>
+        </w:rPr>
+        <w:t>Awaiting approve</w:t>
+      </w:r>
+      <w:r>
+        <w:t xml:space="preserve"> </w:t>
+      </w:r>
+      <w:hyperlink r:id="rId11" w:anchor="comment-13438">
         <w:r>
           <w:rPr>
             <w:rFonts w:ascii="Calibri" w:eastAsia="Calibri" w:hAnsi="Calibri" w:cs="Calibri"/>
             <w:color w:val="0000FF"/>
             <w:u w:val="single"/>
           </w:rPr>
-          <w:t>http://caylazahoran.com/become-new-york-food-photographer/#comment-1571</w:t>
-        </w:r>
-      </w:hyperlink>
-    </w:p>
-    <w:p>
-      <w:r>
-        <w:rPr>
-          <w:rFonts w:ascii="Calibri" w:eastAsia="Calibri" w:hAnsi="Calibri" w:cs="Calibri"/>
-        </w:rPr>
-        <w:t>Awaiting approve</w:t>
-      </w:r>
-      <w:r>
-        <w:t xml:space="preserve"> </w:t>
-      </w:r>
-      <w:hyperlink r:id="rId12" w:anchor="comment-13438">
-        <w:r>
-          <w:rPr>
-            <w:rFonts w:ascii="Calibri" w:eastAsia="Calibri" w:hAnsi="Calibri" w:cs="Calibri"/>
-            <w:color w:val="0000FF"/>
-            <w:u w:val="single"/>
-          </w:rPr>
           <w:t>http://premierepro.net/editing/deadpool-handheld-camera-presets/#comment-13438</w:t>
         </w:r>
       </w:hyperlink>
@@ -246,20 +223,36 @@
         </w:rPr>
         <w:t xml:space="preserve">Awaiting approve </w:t>
       </w:r>
+      <w:hyperlink r:id="rId12" w:history="1">
+        <w:r>
+          <w:rPr>
+            <w:rStyle w:val="Hyperlink"/>
+            <w:rFonts w:ascii="Calibri" w:eastAsia="Calibri" w:hAnsi="Calibri" w:cs="Calibri"/>
+          </w:rPr>
+          <w:t>http://121clicks.com/inspirations/product-photography-a-creative-collection#comment-591362</w:t>
+        </w:r>
+      </w:hyperlink>
+    </w:p>
+    <w:p>
+      <w:r>
+        <w:t>3/21/2016</w:t>
+      </w:r>
+    </w:p>
+    <w:p>
+      <w:pPr>
+        <w:rPr>
+          <w:rFonts w:ascii="Calibri" w:eastAsia="Calibri" w:hAnsi="Calibri" w:cs="Calibri"/>
+        </w:rPr>
+      </w:pPr>
       <w:hyperlink r:id="rId13" w:history="1">
         <w:r>
           <w:rPr>
             <w:rStyle w:val="Hyperlink"/>
             <w:rFonts w:ascii="Calibri" w:eastAsia="Calibri" w:hAnsi="Calibri" w:cs="Calibri"/>
           </w:rPr>
-          <w:t>http://121clicks.com/inspirations/product-photography-a-creative-collection#comment-591362</w:t>
-        </w:r>
-      </w:hyperlink>
-    </w:p>
-    <w:p>
-      <w:r>
-        <w:t>3/21/2016</w:t>
-      </w:r>
+          <w:t>http://www.photographyblog.com//reviews/polaroid_snap_review/comments/#comments</w:t>
+        </w:r>
+      </w:hyperlink>
     </w:p>
     <w:p>
       <w:pPr>
@@ -273,23 +266,29 @@
             <w:rStyle w:val="Hyperlink"/>
             <w:rFonts w:ascii="Calibri" w:eastAsia="Calibri" w:hAnsi="Calibri" w:cs="Calibri"/>
           </w:rPr>
-          <w:t>http://www.photographyblog.com//reviews/polaroid_snap_review/comments/#comments</w:t>
-        </w:r>
-      </w:hyperlink>
-    </w:p>
-    <w:p>
-      <w:pPr>
-        <w:rPr>
-          <w:rFonts w:ascii="Calibri" w:eastAsia="Calibri" w:hAnsi="Calibri" w:cs="Calibri"/>
-        </w:rPr>
-      </w:pPr>
+          <w:t>http://www.prettyforum.com/2016/03/10/project-365-featured-images-3/#comment-2434158</w:t>
+        </w:r>
+      </w:hyperlink>
+    </w:p>
+    <w:p>
+      <w:pPr>
+        <w:rPr>
+          <w:rFonts w:ascii="Calibri" w:eastAsia="Calibri" w:hAnsi="Calibri" w:cs="Calibri"/>
+        </w:rPr>
+      </w:pPr>
+      <w:r>
+        <w:rPr>
+          <w:rFonts w:ascii="Calibri" w:eastAsia="Calibri" w:hAnsi="Calibri" w:cs="Calibri"/>
+        </w:rPr>
+        <w:t xml:space="preserve">Awaiting approve </w:t>
+      </w:r>
       <w:hyperlink r:id="rId15" w:history="1">
         <w:r>
           <w:rPr>
             <w:rStyle w:val="Hyperlink"/>
             <w:rFonts w:ascii="Calibri" w:eastAsia="Calibri" w:hAnsi="Calibri" w:cs="Calibri"/>
           </w:rPr>
-          <w:t>http://www.prettyforum.com/2016/03/10/project-365-featured-images-3/#comment-2434158</w:t>
+          <w:t>http://thebeginnerslens.com/articles/another-instagram-vs-twitter-face-off-infographic.html#comment-5007</w:t>
         </w:r>
       </w:hyperlink>
     </w:p>
@@ -311,16 +310,11 @@
             <w:rStyle w:val="Hyperlink"/>
             <w:rFonts w:ascii="Calibri" w:eastAsia="Calibri" w:hAnsi="Calibri" w:cs="Calibri"/>
           </w:rPr>
-          <w:t>http://thebeginnerslens.com/articles/another-instagram-vs-twitter-face-off-infographic.html#comment-5007</w:t>
-        </w:r>
-      </w:hyperlink>
-    </w:p>
-    <w:p>
-      <w:pPr>
-        <w:rPr>
-          <w:rFonts w:ascii="Calibri" w:eastAsia="Calibri" w:hAnsi="Calibri" w:cs="Calibri"/>
-        </w:rPr>
-      </w:pPr>
+          <w:t>http://www.andrewsgibson.com/blog/2016/03/use-prime-lens-zoom-street-photography/#comment-70765</w:t>
+        </w:r>
+      </w:hyperlink>
+    </w:p>
+    <w:p>
       <w:r>
         <w:rPr>
           <w:rFonts w:ascii="Calibri" w:eastAsia="Calibri" w:hAnsi="Calibri" w:cs="Calibri"/>
@@ -333,7 +327,28 @@
             <w:rStyle w:val="Hyperlink"/>
             <w:rFonts w:ascii="Calibri" w:eastAsia="Calibri" w:hAnsi="Calibri" w:cs="Calibri"/>
           </w:rPr>
-          <w:t>http://www.andrewsgibson.com/blog/2016/03/use-prime-lens-zoom-street-photography/#comment-70765</w:t>
+          <w:t>http://www.photomint.com/photography-business/pricing-your-photography-how-to-use-sales-psychology-to-create-value/#comment-148585</w:t>
+        </w:r>
+      </w:hyperlink>
+    </w:p>
+    <w:p>
+      <w:r>
+        <w:t>3/24/2016</w:t>
+      </w:r>
+    </w:p>
+    <w:p>
+      <w:pPr>
+        <w:rPr>
+          <w:rFonts w:ascii="Calibri" w:eastAsia="Calibri" w:hAnsi="Calibri" w:cs="Calibri"/>
+        </w:rPr>
+      </w:pPr>
+      <w:hyperlink r:id="rId18" w:history="1">
+        <w:r>
+          <w:rPr>
+            <w:rStyle w:val="Hyperlink"/>
+            <w:rFonts w:ascii="Calibri" w:eastAsia="Calibri" w:hAnsi="Calibri" w:cs="Calibri"/>
+          </w:rPr>
+          <w:t>http://www.sam-mallery.com/2015/12/first-thoughts-on-the-tascam-dr-701d-field-recorder/#comment-54786</w:t>
         </w:r>
       </w:hyperlink>
     </w:p>
@@ -344,57 +359,63 @@
         </w:rPr>
         <w:t xml:space="preserve">Awaiting approve </w:t>
       </w:r>
-      <w:hyperlink r:id="rId18" w:history="1">
-        <w:r>
-          <w:rPr>
-            <w:rStyle w:val="Hyperlink"/>
-            <w:rFonts w:ascii="Calibri" w:eastAsia="Calibri" w:hAnsi="Calibri" w:cs="Calibri"/>
-          </w:rPr>
-          <w:t>http://www.photomint.com/photography-business/pricing-your-photography-how-to-use-sales-psychology-to-create-value/#comment-148585</w:t>
-        </w:r>
-      </w:hyperlink>
-    </w:p>
-    <w:p>
-      <w:r>
-        <w:lastRenderedPageBreak/>
-        <w:t>3/24/2016</w:t>
-      </w:r>
-    </w:p>
-    <w:p>
-      <w:pPr>
-        <w:rPr>
-          <w:rFonts w:ascii="Calibri" w:eastAsia="Calibri" w:hAnsi="Calibri" w:cs="Calibri"/>
-        </w:rPr>
-      </w:pPr>
       <w:hyperlink r:id="rId19" w:history="1">
         <w:r>
           <w:rPr>
             <w:rStyle w:val="Hyperlink"/>
             <w:rFonts w:ascii="Calibri" w:eastAsia="Calibri" w:hAnsi="Calibri" w:cs="Calibri"/>
           </w:rPr>
-          <w:t>http://www.sam-mallery.com/2015/12/first-thoughts-on-the-tascam-dr-701d-field-recorder/#comment-54786</w:t>
-        </w:r>
-      </w:hyperlink>
-    </w:p>
-    <w:p>
-      <w:pPr>
-        <w:rPr>
-          <w:rFonts w:ascii="Calibri" w:eastAsia="Calibri" w:hAnsi="Calibri" w:cs="Calibri"/>
-        </w:rPr>
-      </w:pPr>
-      <w:r>
-        <w:rPr>
-          <w:rFonts w:ascii="Calibri" w:eastAsia="Calibri" w:hAnsi="Calibri" w:cs="Calibri"/>
-        </w:rPr>
+          <w:t>http://www.onlinevideo.net/2016/02/video-camera-guide-2016-pick-the-right-camera-for-the-job/#comment-279679</w:t>
+        </w:r>
+      </w:hyperlink>
+    </w:p>
+    <w:p>
+      <w:r>
+        <w:t>3/25/2016</w:t>
+      </w:r>
+    </w:p>
+    <w:p>
+      <w:pPr>
+        <w:rPr>
+          <w:rFonts w:ascii="Calibri" w:eastAsia="Calibri" w:hAnsi="Calibri" w:cs="Calibri"/>
+        </w:rPr>
+      </w:pPr>
+      <w:hyperlink r:id="rId20" w:history="1">
+        <w:r>
+          <w:rPr>
+            <w:rStyle w:val="Hyperlink"/>
+            <w:rFonts w:ascii="Calibri" w:eastAsia="Calibri" w:hAnsi="Calibri" w:cs="Calibri"/>
+          </w:rPr>
+          <w:t>http://www.steves-digicams.com/blog/polaroid-zip-instant-photoprinter-review/#comment-666</w:t>
+        </w:r>
+      </w:hyperlink>
+    </w:p>
+    <w:p>
+      <w:hyperlink r:id="rId21" w:history="1">
+        <w:r>
+          <w:rPr>
+            <w:rStyle w:val="Hyperlink"/>
+            <w:rFonts w:ascii="Calibri" w:eastAsia="Calibri" w:hAnsi="Calibri" w:cs="Calibri"/>
+          </w:rPr>
+          <w:t>http://www.iheartfaces.com/2012/03/basic-photography-mistakes-and-fixes/comment-page-1/#comment-375005</w:t>
+        </w:r>
+      </w:hyperlink>
+    </w:p>
+    <w:p>
+      <w:pPr>
+        <w:rPr>
+          <w:rFonts w:ascii="Calibri" w:eastAsia="Calibri" w:hAnsi="Calibri" w:cs="Calibri"/>
+        </w:rPr>
+      </w:pPr>
+      <w:r>
         <w:t xml:space="preserve">Awaiting approve </w:t>
       </w:r>
-      <w:hyperlink r:id="rId20" w:history="1">
-        <w:r>
-          <w:rPr>
-            <w:rStyle w:val="Hyperlink"/>
-            <w:rFonts w:ascii="Calibri" w:eastAsia="Calibri" w:hAnsi="Calibri" w:cs="Calibri"/>
-          </w:rPr>
-          <w:t>http://www.onlinevideo.net/2016/02/video-camera-guide-2016-pick-the-right-camera-for-the-job/#comment-279679</w:t>
+      <w:hyperlink r:id="rId22" w:history="1">
+        <w:r>
+          <w:rPr>
+            <w:rStyle w:val="Hyperlink"/>
+          </w:rPr>
+          <w:t>http://wpbusinesstips.com/2014/07/guest-posting-writing-websites-can-help-business/#comment-74168</w:t>
         </w:r>
       </w:hyperlink>
     </w:p>

</xml_diff>

<commit_message>
changes on blog texts
</commit_message>
<xml_diff>
--- a/log.docx
+++ b/log.docx
@@ -535,6 +535,59 @@
             <w:rStyle w:val="Hyperlink"/>
           </w:rPr>
           <w:t>http://www.blogsaays.com/huawei-honor-5x-best-fingerprint-honor-holly2-plus-budget-phone/#comment-8752</w:t>
+        </w:r>
+      </w:hyperlink>
+    </w:p>
+    <w:p>
+      <w:r>
+        <w:t>4/1/2016</w:t>
+      </w:r>
+    </w:p>
+    <w:p>
+      <w:r>
+        <w:t xml:space="preserve">Awaiting approve </w:t>
+      </w:r>
+      <w:hyperlink r:id="rId32" w:history="1">
+        <w:r>
+          <w:rPr>
+            <w:rStyle w:val="Hyperlink"/>
+          </w:rPr>
+          <w:t>http://bloggingbehindthescenes.com/behind-the-scenes/guest-post-take-better-food-photos/#comment-1351</w:t>
+        </w:r>
+      </w:hyperlink>
+    </w:p>
+    <w:p>
+      <w:hyperlink r:id="rId33" w:history="1">
+        <w:r>
+          <w:rPr>
+            <w:rStyle w:val="Hyperlink"/>
+          </w:rPr>
+          <w:t>http://www.thesportsbank.net/bulls/jay-williams-believes-chicago-bulls-need-a-reboot-exclusive/#comment-3876929</w:t>
+        </w:r>
+      </w:hyperlink>
+    </w:p>
+    <w:p>
+      <w:hyperlink r:id="rId34" w:history="1">
+        <w:r>
+          <w:rPr>
+            <w:rStyle w:val="Hyperlink"/>
+          </w:rPr>
+          <w:t>http://allyouneedislists.com/design/banner-sizes/#comment-39489</w:t>
+        </w:r>
+      </w:hyperlink>
+    </w:p>
+    <w:p>
+      <w:r>
+        <w:t>Awaiting approve</w:t>
+      </w:r>
+    </w:p>
+    <w:p>
+      <w:hyperlink r:id="rId35" w:history="1">
+        <w:r>
+          <w:rPr>
+            <w:rStyle w:val="Hyperlink"/>
+          </w:rPr>
+          <w:t>http://migrationology.com/2015/11/lan-jia-gua-bao-taipei/#comment-291272</w:t>
         </w:r>
       </w:hyperlink>
     </w:p>

</xml_diff>

<commit_message>
kai change video page
</commit_message>
<xml_diff>
--- a/log.docx
+++ b/log.docx
@@ -588,6 +588,24 @@
             <w:rStyle w:val="Hyperlink"/>
           </w:rPr>
           <w:t>http://migrationology.com/2015/11/lan-jia-gua-bao-taipei/#comment-291272</w:t>
+        </w:r>
+      </w:hyperlink>
+    </w:p>
+    <w:p>
+      <w:r>
+        <w:t>4/4/2016</w:t>
+      </w:r>
+    </w:p>
+    <w:p>
+      <w:r>
+        <w:t xml:space="preserve">Awaiting approve </w:t>
+      </w:r>
+      <w:hyperlink r:id="rId36" w:history="1">
+        <w:r>
+          <w:rPr>
+            <w:rStyle w:val="Hyperlink"/>
+          </w:rPr>
+          <w:t>http://taylortakesataste.com/the-15-food-photography-lighting-set-up/#comment-13027</w:t>
         </w:r>
       </w:hyperlink>
     </w:p>

</xml_diff>